<commit_message>
Finished part 1 & done some of part 3
</commit_message>
<xml_diff>
--- a/Informational Technology (Game Design)/Part 2 Redo/Cluster 3D game development/AT04/AT04 Knowledge Questions (Part 1) By Richard Pountney.docx
+++ b/Informational Technology (Game Design)/Part 2 Redo/Cluster 3D game development/AT04/AT04 Knowledge Questions (Part 1) By Richard Pountney.docx
@@ -1146,7 +1146,6 @@
                   <w14:uncheckedState w14:val="2610" w14:font="MS Gothic"/>
                 </w14:checkbox>
               </w:sdtPr>
-              <w:sdtEndPr/>
               <w:sdtContent>
                 <w:r>
                   <w:rPr>
@@ -1222,7 +1221,6 @@
                   <w14:uncheckedState w14:val="2610" w14:font="MS Gothic"/>
                 </w14:checkbox>
               </w:sdtPr>
-              <w:sdtEndPr/>
               <w:sdtContent>
                 <w:r>
                   <w:rPr>
@@ -1424,7 +1422,6 @@
                   <w14:uncheckedState w14:val="2610" w14:font="MS Gothic"/>
                 </w14:checkbox>
               </w:sdtPr>
-              <w:sdtEndPr/>
               <w:sdtContent>
                 <w:r>
                   <w:rPr>
@@ -1487,7 +1484,6 @@
                   <w14:uncheckedState w14:val="2610" w14:font="MS Gothic"/>
                 </w14:checkbox>
               </w:sdtPr>
-              <w:sdtEndPr/>
               <w:sdtContent>
                 <w:r>
                   <w:rPr>
@@ -2282,27 +2278,7 @@
                 <w:iCs/>
                 <w:sz w:val="20"/>
               </w:rPr>
-              <w:t xml:space="preserve">required hardware, </w:t>
-            </w:r>
-            <w:proofErr w:type="gramStart"/>
-            <w:r>
-              <w:rPr>
-                <w:rFonts w:ascii="Tahoma" w:hAnsi="Tahoma" w:cs="Tahoma"/>
-                <w:i/>
-                <w:iCs/>
-                <w:sz w:val="20"/>
-              </w:rPr>
-              <w:t>software</w:t>
-            </w:r>
-            <w:proofErr w:type="gramEnd"/>
-            <w:r>
-              <w:rPr>
-                <w:rFonts w:ascii="Tahoma" w:hAnsi="Tahoma" w:cs="Tahoma"/>
-                <w:i/>
-                <w:iCs/>
-                <w:sz w:val="20"/>
-              </w:rPr>
-              <w:t xml:space="preserve"> and its component</w:t>
+              <w:t>required hardware, software and its component</w:t>
             </w:r>
           </w:p>
           <w:p>
@@ -3093,23 +3069,7 @@
                 <w:rFonts w:ascii="Tahoma" w:hAnsi="Tahoma" w:cs="Tahoma"/>
                 <w:sz w:val="20"/>
               </w:rPr>
-              <w:t xml:space="preserve">In some circumstances, adjustments to assessments may be made for you. If you require support for literacy and numeracy issues; support for hearing, </w:t>
-            </w:r>
-            <w:proofErr w:type="gramStart"/>
-            <w:r>
-              <w:rPr>
-                <w:rFonts w:ascii="Tahoma" w:hAnsi="Tahoma" w:cs="Tahoma"/>
-                <w:sz w:val="20"/>
-              </w:rPr>
-              <w:t>sight</w:t>
-            </w:r>
-            <w:proofErr w:type="gramEnd"/>
-            <w:r>
-              <w:rPr>
-                <w:rFonts w:ascii="Tahoma" w:hAnsi="Tahoma" w:cs="Tahoma"/>
-                <w:sz w:val="20"/>
-              </w:rPr>
-              <w:t xml:space="preserve"> or mobility issues; change to assessment times/venues; use of special or adaptive technology; considerations relating to age, gender and cultural beliefs; format of assessment materials; or presence of a scribe you need to inform your lecturer.</w:t>
+              <w:t>In some circumstances, adjustments to assessments may be made for you. If you require support for literacy and numeracy issues; support for hearing, sight or mobility issues; change to assessment times/venues; use of special or adaptive technology; considerations relating to age, gender and cultural beliefs; format of assessment materials; or presence of a scribe you need to inform your lecturer.</w:t>
             </w:r>
           </w:p>
         </w:tc>
@@ -3338,23 +3298,7 @@
                 <w:rFonts w:ascii="Tahoma" w:hAnsi="Tahoma" w:cs="Tahoma"/>
                 <w:sz w:val="20"/>
               </w:rPr>
-              <w:t xml:space="preserve">Answer </w:t>
-            </w:r>
-            <w:proofErr w:type="gramStart"/>
-            <w:r>
-              <w:rPr>
-                <w:rFonts w:ascii="Tahoma" w:hAnsi="Tahoma" w:cs="Tahoma"/>
-                <w:sz w:val="20"/>
-              </w:rPr>
-              <w:t>all of</w:t>
-            </w:r>
-            <w:proofErr w:type="gramEnd"/>
-            <w:r>
-              <w:rPr>
-                <w:rFonts w:ascii="Tahoma" w:hAnsi="Tahoma" w:cs="Tahoma"/>
-                <w:sz w:val="20"/>
-              </w:rPr>
-              <w:t xml:space="preserve"> the questions for each section</w:t>
+              <w:t>Answer all of the questions for each section</w:t>
             </w:r>
           </w:p>
         </w:tc>
@@ -3482,18 +3426,18 @@
         <w:tblLook w:val="04A0" w:firstRow="1" w:lastRow="0" w:firstColumn="1" w:lastColumn="0" w:noHBand="0" w:noVBand="1"/>
       </w:tblPr>
       <w:tblGrid>
-        <w:gridCol w:w="524"/>
-        <w:gridCol w:w="86"/>
-        <w:gridCol w:w="1114"/>
-        <w:gridCol w:w="195"/>
-        <w:gridCol w:w="358"/>
-        <w:gridCol w:w="343"/>
-        <w:gridCol w:w="6396"/>
+        <w:gridCol w:w="711"/>
+        <w:gridCol w:w="123"/>
+        <w:gridCol w:w="945"/>
+        <w:gridCol w:w="210"/>
+        <w:gridCol w:w="340"/>
+        <w:gridCol w:w="329"/>
+        <w:gridCol w:w="6358"/>
       </w:tblGrid>
       <w:tr>
         <w:tc>
           <w:tcPr>
-            <w:tcW w:w="9242" w:type="dxa"/>
+            <w:tcW w:w="9016" w:type="dxa"/>
             <w:gridSpan w:val="7"/>
             <w:tcBorders>
               <w:bottom w:val="single" w:sz="4" w:space="0" w:color="auto"/>
@@ -3514,25 +3458,7 @@
                 <w:b/>
                 <w:sz w:val="22"/>
               </w:rPr>
-              <w:t xml:space="preserve">Question 1 – Describe the order of each node in the first complete paths from </w:t>
-            </w:r>
-            <w:proofErr w:type="spellStart"/>
-            <w:r>
-              <w:rPr>
-                <w:rFonts w:ascii="Tahoma" w:hAnsi="Tahoma" w:cs="Tahoma"/>
-                <w:b/>
-                <w:sz w:val="22"/>
-              </w:rPr>
-              <w:t>Lectra</w:t>
-            </w:r>
-            <w:proofErr w:type="spellEnd"/>
-            <w:r>
-              <w:rPr>
-                <w:rFonts w:ascii="Tahoma" w:hAnsi="Tahoma" w:cs="Tahoma"/>
-                <w:b/>
-                <w:sz w:val="22"/>
-              </w:rPr>
-              <w:t xml:space="preserve"> City to New Vegas returned using the depth-first search, breadth-first search, and Dijkstra’s path-finding algorithms.</w:t>
+              <w:t>Question 1 – Describe the order of each node in the first complete paths from Lectra City to New Vegas returned using the depth-first search, breadth-first search, and Dijkstra’s path-finding algorithms.</w:t>
             </w:r>
           </w:p>
         </w:tc>
@@ -3540,7 +3466,7 @@
       <w:tr>
         <w:tc>
           <w:tcPr>
-            <w:tcW w:w="9242" w:type="dxa"/>
+            <w:tcW w:w="9016" w:type="dxa"/>
             <w:gridSpan w:val="7"/>
             <w:tcBorders>
               <w:left w:val="nil"/>
@@ -3616,7 +3542,7 @@
         </w:trPr>
         <w:tc>
           <w:tcPr>
-            <w:tcW w:w="1757" w:type="dxa"/>
+            <w:tcW w:w="1724" w:type="dxa"/>
             <w:gridSpan w:val="3"/>
             <w:shd w:val="clear" w:color="auto" w:fill="F2F2F2" w:themeFill="background1" w:themeFillShade="F2"/>
           </w:tcPr>
@@ -3640,7 +3566,7 @@
         </w:tc>
         <w:tc>
           <w:tcPr>
-            <w:tcW w:w="7485" w:type="dxa"/>
+            <w:tcW w:w="7292" w:type="dxa"/>
             <w:gridSpan w:val="4"/>
           </w:tcPr>
           <w:p>
@@ -3648,21 +3574,8 @@
               <w:pStyle w:val="MyStyle"/>
               <w:spacing w:line="240" w:lineRule="auto"/>
             </w:pPr>
-            <w:proofErr w:type="spellStart"/>
-            <w:r>
-              <w:t>Lectra</w:t>
-            </w:r>
-            <w:proofErr w:type="spellEnd"/>
-            <w:r>
-              <w:t xml:space="preserve"> City, City 17, </w:t>
-            </w:r>
-            <w:proofErr w:type="spellStart"/>
-            <w:r>
-              <w:t>Dunwall</w:t>
-            </w:r>
-            <w:proofErr w:type="spellEnd"/>
-            <w:r>
-              <w:t>, Rapture, Racoon City</w:t>
+            <w:r>
+              <w:t>Lectra City, City 17, Dunwall, Rapture, Racoon City</w:t>
             </w:r>
             <w:r>
               <w:t>, New Vegas</w:t>
@@ -3676,7 +3589,7 @@
         </w:trPr>
         <w:tc>
           <w:tcPr>
-            <w:tcW w:w="1757" w:type="dxa"/>
+            <w:tcW w:w="1724" w:type="dxa"/>
             <w:gridSpan w:val="3"/>
             <w:shd w:val="clear" w:color="auto" w:fill="F2F2F2" w:themeFill="background1" w:themeFillShade="F2"/>
           </w:tcPr>
@@ -3700,7 +3613,7 @@
         </w:tc>
         <w:tc>
           <w:tcPr>
-            <w:tcW w:w="7485" w:type="dxa"/>
+            <w:tcW w:w="7292" w:type="dxa"/>
             <w:gridSpan w:val="4"/>
           </w:tcPr>
           <w:p>
@@ -3708,13 +3621,14 @@
               <w:pStyle w:val="MyStyle"/>
               <w:spacing w:line="240" w:lineRule="auto"/>
             </w:pPr>
-            <w:proofErr w:type="spellStart"/>
-            <w:r>
-              <w:t>Lectra</w:t>
-            </w:r>
-            <w:proofErr w:type="spellEnd"/>
-            <w:r>
-              <w:t xml:space="preserve"> City, City 17, Los Santos, Night City, </w:t>
+            <w:r>
+              <w:t xml:space="preserve">Lectra City, </w:t>
+            </w:r>
+            <w:r>
+              <w:t>City 17</w:t>
+            </w:r>
+            <w:r>
+              <w:t>, Stilwater, Racoon City, New Vegas</w:t>
             </w:r>
           </w:p>
         </w:tc>
@@ -3725,7 +3639,7 @@
         </w:trPr>
         <w:tc>
           <w:tcPr>
-            <w:tcW w:w="1757" w:type="dxa"/>
+            <w:tcW w:w="1724" w:type="dxa"/>
             <w:gridSpan w:val="3"/>
             <w:shd w:val="clear" w:color="auto" w:fill="F2F2F2" w:themeFill="background1" w:themeFillShade="F2"/>
           </w:tcPr>
@@ -3749,7 +3663,7 @@
         </w:tc>
         <w:tc>
           <w:tcPr>
-            <w:tcW w:w="7485" w:type="dxa"/>
+            <w:tcW w:w="7292" w:type="dxa"/>
             <w:gridSpan w:val="4"/>
           </w:tcPr>
           <w:p>
@@ -3757,13 +3671,16 @@
               <w:pStyle w:val="MyStyle"/>
               <w:spacing w:line="240" w:lineRule="auto"/>
             </w:pPr>
+            <w:r>
+              <w:t>Lectra City, Los Santos, Stilwater, Racoon City, New Vegas</w:t>
+            </w:r>
           </w:p>
         </w:tc>
       </w:tr>
       <w:tr>
         <w:tc>
           <w:tcPr>
-            <w:tcW w:w="9242" w:type="dxa"/>
+            <w:tcW w:w="9016" w:type="dxa"/>
             <w:gridSpan w:val="7"/>
             <w:shd w:val="clear" w:color="auto" w:fill="D9D9D9" w:themeFill="background1" w:themeFillShade="D9"/>
           </w:tcPr>
@@ -3792,7 +3709,7 @@
         </w:trPr>
         <w:tc>
           <w:tcPr>
-            <w:tcW w:w="2313" w:type="dxa"/>
+            <w:tcW w:w="2277" w:type="dxa"/>
             <w:gridSpan w:val="5"/>
             <w:shd w:val="clear" w:color="auto" w:fill="F2F2F2" w:themeFill="background1" w:themeFillShade="F2"/>
           </w:tcPr>
@@ -3818,7 +3735,7 @@
         </w:tc>
         <w:tc>
           <w:tcPr>
-            <w:tcW w:w="6929" w:type="dxa"/>
+            <w:tcW w:w="6739" w:type="dxa"/>
             <w:gridSpan w:val="2"/>
           </w:tcPr>
           <w:p>
@@ -3838,7 +3755,7 @@
         </w:trPr>
         <w:tc>
           <w:tcPr>
-            <w:tcW w:w="2313" w:type="dxa"/>
+            <w:tcW w:w="2277" w:type="dxa"/>
             <w:gridSpan w:val="5"/>
             <w:shd w:val="clear" w:color="auto" w:fill="F2F2F2" w:themeFill="background1" w:themeFillShade="F2"/>
           </w:tcPr>
@@ -3864,7 +3781,7 @@
         </w:tc>
         <w:tc>
           <w:tcPr>
-            <w:tcW w:w="6929" w:type="dxa"/>
+            <w:tcW w:w="6739" w:type="dxa"/>
             <w:gridSpan w:val="2"/>
           </w:tcPr>
           <w:p>
@@ -3887,7 +3804,7 @@
         </w:trPr>
         <w:tc>
           <w:tcPr>
-            <w:tcW w:w="2313" w:type="dxa"/>
+            <w:tcW w:w="2277" w:type="dxa"/>
             <w:gridSpan w:val="5"/>
             <w:shd w:val="clear" w:color="auto" w:fill="F2F2F2" w:themeFill="background1" w:themeFillShade="F2"/>
           </w:tcPr>
@@ -3913,7 +3830,7 @@
         </w:tc>
         <w:tc>
           <w:tcPr>
-            <w:tcW w:w="6929" w:type="dxa"/>
+            <w:tcW w:w="6739" w:type="dxa"/>
             <w:gridSpan w:val="2"/>
           </w:tcPr>
           <w:p>
@@ -3933,7 +3850,7 @@
         </w:trPr>
         <w:tc>
           <w:tcPr>
-            <w:tcW w:w="2313" w:type="dxa"/>
+            <w:tcW w:w="2277" w:type="dxa"/>
             <w:gridSpan w:val="5"/>
             <w:shd w:val="clear" w:color="auto" w:fill="F2F2F2" w:themeFill="background1" w:themeFillShade="F2"/>
           </w:tcPr>
@@ -3946,7 +3863,6 @@
                 <w:sz w:val="22"/>
               </w:rPr>
             </w:pPr>
-            <w:proofErr w:type="gramStart"/>
             <w:r>
               <w:rPr>
                 <w:rFonts w:ascii="Tahoma" w:hAnsi="Tahoma" w:cs="Tahoma"/>
@@ -3956,12 +3872,11 @@
               </w:rPr>
               <w:t>Path-finding</w:t>
             </w:r>
-            <w:proofErr w:type="gramEnd"/>
-          </w:p>
-        </w:tc>
-        <w:tc>
-          <w:tcPr>
-            <w:tcW w:w="6929" w:type="dxa"/>
+          </w:p>
+        </w:tc>
+        <w:tc>
+          <w:tcPr>
+            <w:tcW w:w="6739" w:type="dxa"/>
             <w:gridSpan w:val="2"/>
           </w:tcPr>
           <w:p>
@@ -3981,7 +3896,7 @@
         </w:trPr>
         <w:tc>
           <w:tcPr>
-            <w:tcW w:w="2313" w:type="dxa"/>
+            <w:tcW w:w="2277" w:type="dxa"/>
             <w:gridSpan w:val="5"/>
             <w:shd w:val="clear" w:color="auto" w:fill="F2F2F2" w:themeFill="background1" w:themeFillShade="F2"/>
           </w:tcPr>
@@ -4007,7 +3922,7 @@
         </w:tc>
         <w:tc>
           <w:tcPr>
-            <w:tcW w:w="6929" w:type="dxa"/>
+            <w:tcW w:w="6739" w:type="dxa"/>
             <w:gridSpan w:val="2"/>
           </w:tcPr>
           <w:p>
@@ -4042,7 +3957,7 @@
       <w:tr>
         <w:tc>
           <w:tcPr>
-            <w:tcW w:w="9242" w:type="dxa"/>
+            <w:tcW w:w="9016" w:type="dxa"/>
             <w:gridSpan w:val="7"/>
             <w:shd w:val="clear" w:color="auto" w:fill="D9D9D9" w:themeFill="background1" w:themeFillShade="D9"/>
           </w:tcPr>
@@ -4080,7 +3995,7 @@
         </w:trPr>
         <w:tc>
           <w:tcPr>
-            <w:tcW w:w="616" w:type="dxa"/>
+            <w:tcW w:w="610" w:type="dxa"/>
             <w:gridSpan w:val="2"/>
             <w:shd w:val="clear" w:color="auto" w:fill="F2F2F2" w:themeFill="background1" w:themeFillShade="F2"/>
             <w:vAlign w:val="center"/>
@@ -4109,21 +4024,14 @@
         </w:tc>
         <w:tc>
           <w:tcPr>
-            <w:tcW w:w="8626" w:type="dxa"/>
+            <w:tcW w:w="8406" w:type="dxa"/>
             <w:gridSpan w:val="5"/>
           </w:tcPr>
           <w:p>
             <w:pPr>
-              <w:rPr>
-                <w:rFonts w:ascii="Tahoma" w:hAnsi="Tahoma" w:cs="Tahoma"/>
-                <w:sz w:val="22"/>
-              </w:rPr>
-            </w:pPr>
-            <w:r>
-              <w:rPr>
-                <w:rFonts w:ascii="Tahoma" w:hAnsi="Tahoma" w:cs="Tahoma"/>
-                <w:sz w:val="22"/>
-              </w:rPr>
+              <w:pStyle w:val="MyStyle"/>
+            </w:pPr>
+            <w:r>
               <w:t>Finite-state machine</w:t>
             </w:r>
           </w:p>
@@ -4135,7 +4043,7 @@
         </w:trPr>
         <w:tc>
           <w:tcPr>
-            <w:tcW w:w="616" w:type="dxa"/>
+            <w:tcW w:w="610" w:type="dxa"/>
             <w:gridSpan w:val="2"/>
             <w:shd w:val="clear" w:color="auto" w:fill="F2F2F2" w:themeFill="background1" w:themeFillShade="F2"/>
             <w:vAlign w:val="center"/>
@@ -4163,16 +4071,16 @@
         </w:tc>
         <w:tc>
           <w:tcPr>
-            <w:tcW w:w="8626" w:type="dxa"/>
+            <w:tcW w:w="8406" w:type="dxa"/>
             <w:gridSpan w:val="5"/>
           </w:tcPr>
           <w:p>
             <w:pPr>
-              <w:rPr>
-                <w:rFonts w:ascii="Tahoma" w:hAnsi="Tahoma" w:cs="Tahoma"/>
-                <w:sz w:val="22"/>
-              </w:rPr>
-            </w:pPr>
+              <w:pStyle w:val="MyStyle"/>
+            </w:pPr>
+            <w:r>
+              <w:t>Goal Oriented Action Planning</w:t>
+            </w:r>
           </w:p>
         </w:tc>
       </w:tr>
@@ -4182,7 +4090,7 @@
         </w:trPr>
         <w:tc>
           <w:tcPr>
-            <w:tcW w:w="616" w:type="dxa"/>
+            <w:tcW w:w="610" w:type="dxa"/>
             <w:gridSpan w:val="2"/>
             <w:shd w:val="clear" w:color="auto" w:fill="F2F2F2" w:themeFill="background1" w:themeFillShade="F2"/>
             <w:vAlign w:val="center"/>
@@ -4210,23 +4118,26 @@
         </w:tc>
         <w:tc>
           <w:tcPr>
-            <w:tcW w:w="8626" w:type="dxa"/>
+            <w:tcW w:w="8406" w:type="dxa"/>
             <w:gridSpan w:val="5"/>
           </w:tcPr>
           <w:p>
             <w:pPr>
-              <w:rPr>
-                <w:rFonts w:ascii="Tahoma" w:hAnsi="Tahoma" w:cs="Tahoma"/>
-                <w:sz w:val="22"/>
-              </w:rPr>
-            </w:pPr>
+              <w:pStyle w:val="MyStyle"/>
+            </w:pPr>
+            <w:r>
+              <w:t>Behavior</w:t>
+            </w:r>
+            <w:r>
+              <w:t xml:space="preserve"> Trees</w:t>
+            </w:r>
           </w:p>
         </w:tc>
       </w:tr>
       <w:tr>
         <w:tc>
           <w:tcPr>
-            <w:tcW w:w="9242" w:type="dxa"/>
+            <w:tcW w:w="9016" w:type="dxa"/>
             <w:gridSpan w:val="7"/>
             <w:shd w:val="clear" w:color="auto" w:fill="D9D9D9" w:themeFill="background1" w:themeFillShade="D9"/>
           </w:tcPr>
@@ -4255,7 +4166,7 @@
         </w:trPr>
         <w:tc>
           <w:tcPr>
-            <w:tcW w:w="1951" w:type="dxa"/>
+            <w:tcW w:w="1919" w:type="dxa"/>
             <w:gridSpan w:val="4"/>
             <w:shd w:val="clear" w:color="auto" w:fill="F2F2F2" w:themeFill="background1" w:themeFillShade="F2"/>
           </w:tcPr>
@@ -4281,16 +4192,16 @@
         </w:tc>
         <w:tc>
           <w:tcPr>
-            <w:tcW w:w="7291" w:type="dxa"/>
+            <w:tcW w:w="7097" w:type="dxa"/>
             <w:gridSpan w:val="3"/>
           </w:tcPr>
           <w:p>
             <w:pPr>
-              <w:rPr>
-                <w:rFonts w:ascii="Tahoma" w:hAnsi="Tahoma" w:cs="Tahoma"/>
-                <w:sz w:val="22"/>
-              </w:rPr>
-            </w:pPr>
+              <w:pStyle w:val="MyStyle"/>
+            </w:pPr>
+            <w:r>
+              <w:t>Hides all data of an object except the most relative.</w:t>
+            </w:r>
           </w:p>
         </w:tc>
       </w:tr>
@@ -4300,7 +4211,7 @@
         </w:trPr>
         <w:tc>
           <w:tcPr>
-            <w:tcW w:w="1951" w:type="dxa"/>
+            <w:tcW w:w="1919" w:type="dxa"/>
             <w:gridSpan w:val="4"/>
             <w:shd w:val="clear" w:color="auto" w:fill="F2F2F2" w:themeFill="background1" w:themeFillShade="F2"/>
           </w:tcPr>
@@ -4326,16 +4237,16 @@
         </w:tc>
         <w:tc>
           <w:tcPr>
-            <w:tcW w:w="7291" w:type="dxa"/>
+            <w:tcW w:w="7097" w:type="dxa"/>
             <w:gridSpan w:val="3"/>
           </w:tcPr>
           <w:p>
             <w:pPr>
-              <w:rPr>
-                <w:rFonts w:ascii="Tahoma" w:hAnsi="Tahoma" w:cs="Tahoma"/>
-                <w:sz w:val="22"/>
-              </w:rPr>
-            </w:pPr>
+              <w:pStyle w:val="MyStyle"/>
+            </w:pPr>
+            <w:r>
+              <w:t>It restricts variable access for objects from users.</w:t>
+            </w:r>
           </w:p>
         </w:tc>
       </w:tr>
@@ -4345,7 +4256,7 @@
         </w:trPr>
         <w:tc>
           <w:tcPr>
-            <w:tcW w:w="1951" w:type="dxa"/>
+            <w:tcW w:w="1919" w:type="dxa"/>
             <w:gridSpan w:val="4"/>
             <w:shd w:val="clear" w:color="auto" w:fill="F2F2F2" w:themeFill="background1" w:themeFillShade="F2"/>
           </w:tcPr>
@@ -4371,16 +4282,22 @@
         </w:tc>
         <w:tc>
           <w:tcPr>
-            <w:tcW w:w="7291" w:type="dxa"/>
+            <w:tcW w:w="7097" w:type="dxa"/>
             <w:gridSpan w:val="3"/>
           </w:tcPr>
           <w:p>
             <w:pPr>
-              <w:rPr>
-                <w:rFonts w:ascii="Tahoma" w:hAnsi="Tahoma" w:cs="Tahoma"/>
-                <w:sz w:val="22"/>
-              </w:rPr>
-            </w:pPr>
+              <w:pStyle w:val="MyStyle"/>
+            </w:pPr>
+            <w:r>
+              <w:t>The program/class</w:t>
+            </w:r>
+            <w:r>
+              <w:t xml:space="preserve"> </w:t>
+            </w:r>
+            <w:r>
+              <w:t>inherits attributes &amp; methods from another class.</w:t>
+            </w:r>
           </w:p>
         </w:tc>
       </w:tr>
@@ -4390,7 +4307,7 @@
         </w:trPr>
         <w:tc>
           <w:tcPr>
-            <w:tcW w:w="1951" w:type="dxa"/>
+            <w:tcW w:w="1919" w:type="dxa"/>
             <w:gridSpan w:val="4"/>
             <w:shd w:val="clear" w:color="auto" w:fill="F2F2F2" w:themeFill="background1" w:themeFillShade="F2"/>
           </w:tcPr>
@@ -4416,23 +4333,23 @@
         </w:tc>
         <w:tc>
           <w:tcPr>
-            <w:tcW w:w="7291" w:type="dxa"/>
+            <w:tcW w:w="7097" w:type="dxa"/>
             <w:gridSpan w:val="3"/>
           </w:tcPr>
           <w:p>
             <w:pPr>
-              <w:rPr>
-                <w:rFonts w:ascii="Tahoma" w:hAnsi="Tahoma" w:cs="Tahoma"/>
-                <w:sz w:val="22"/>
-              </w:rPr>
-            </w:pPr>
+              <w:pStyle w:val="MyStyle"/>
+            </w:pPr>
+            <w:r>
+              <w:t>An adaptable program and/or code.</w:t>
+            </w:r>
           </w:p>
         </w:tc>
       </w:tr>
       <w:tr>
         <w:tc>
           <w:tcPr>
-            <w:tcW w:w="9242" w:type="dxa"/>
+            <w:tcW w:w="9016" w:type="dxa"/>
             <w:gridSpan w:val="7"/>
             <w:shd w:val="clear" w:color="auto" w:fill="D9D9D9" w:themeFill="background1" w:themeFillShade="D9"/>
           </w:tcPr>
@@ -4461,7 +4378,7 @@
         </w:trPr>
         <w:tc>
           <w:tcPr>
-            <w:tcW w:w="2660" w:type="dxa"/>
+            <w:tcW w:w="2620" w:type="dxa"/>
             <w:gridSpan w:val="6"/>
             <w:shd w:val="clear" w:color="auto" w:fill="F2F2F2" w:themeFill="background1" w:themeFillShade="F2"/>
           </w:tcPr>
@@ -4487,7 +4404,7 @@
         </w:tc>
         <w:tc>
           <w:tcPr>
-            <w:tcW w:w="6582" w:type="dxa"/>
+            <w:tcW w:w="6396" w:type="dxa"/>
           </w:tcPr>
           <w:p>
             <w:pPr>
@@ -4524,7 +4441,7 @@
         </w:trPr>
         <w:tc>
           <w:tcPr>
-            <w:tcW w:w="2660" w:type="dxa"/>
+            <w:tcW w:w="2620" w:type="dxa"/>
             <w:gridSpan w:val="6"/>
             <w:shd w:val="clear" w:color="auto" w:fill="F2F2F2" w:themeFill="background1" w:themeFillShade="F2"/>
           </w:tcPr>
@@ -4550,7 +4467,7 @@
         </w:tc>
         <w:tc>
           <w:tcPr>
-            <w:tcW w:w="6582" w:type="dxa"/>
+            <w:tcW w:w="6396" w:type="dxa"/>
           </w:tcPr>
           <w:p>
             <w:pPr>
@@ -4578,7 +4495,7 @@
         </w:trPr>
         <w:tc>
           <w:tcPr>
-            <w:tcW w:w="2660" w:type="dxa"/>
+            <w:tcW w:w="2620" w:type="dxa"/>
             <w:gridSpan w:val="6"/>
             <w:shd w:val="clear" w:color="auto" w:fill="F2F2F2" w:themeFill="background1" w:themeFillShade="F2"/>
           </w:tcPr>
@@ -4604,7 +4521,7 @@
         </w:tc>
         <w:tc>
           <w:tcPr>
-            <w:tcW w:w="6582" w:type="dxa"/>
+            <w:tcW w:w="6396" w:type="dxa"/>
           </w:tcPr>
           <w:p>
             <w:pPr>
@@ -4632,7 +4549,7 @@
         </w:trPr>
         <w:tc>
           <w:tcPr>
-            <w:tcW w:w="2660" w:type="dxa"/>
+            <w:tcW w:w="2620" w:type="dxa"/>
             <w:gridSpan w:val="6"/>
             <w:shd w:val="clear" w:color="auto" w:fill="F2F2F2" w:themeFill="background1" w:themeFillShade="F2"/>
           </w:tcPr>
@@ -4658,7 +4575,7 @@
         </w:tc>
         <w:tc>
           <w:tcPr>
-            <w:tcW w:w="6582" w:type="dxa"/>
+            <w:tcW w:w="6396" w:type="dxa"/>
           </w:tcPr>
           <w:p>
             <w:pPr>
@@ -4683,7 +4600,7 @@
       <w:tr>
         <w:tc>
           <w:tcPr>
-            <w:tcW w:w="9242" w:type="dxa"/>
+            <w:tcW w:w="9016" w:type="dxa"/>
             <w:gridSpan w:val="7"/>
             <w:shd w:val="clear" w:color="auto" w:fill="D9D9D9" w:themeFill="background1" w:themeFillShade="D9"/>
           </w:tcPr>
@@ -4712,7 +4629,7 @@
         </w:trPr>
         <w:tc>
           <w:tcPr>
-            <w:tcW w:w="2660" w:type="dxa"/>
+            <w:tcW w:w="2620" w:type="dxa"/>
             <w:gridSpan w:val="6"/>
             <w:shd w:val="clear" w:color="auto" w:fill="F2F2F2" w:themeFill="background1" w:themeFillShade="F2"/>
           </w:tcPr>
@@ -4738,15 +4655,15 @@
         </w:tc>
         <w:tc>
           <w:tcPr>
-            <w:tcW w:w="6582" w:type="dxa"/>
-          </w:tcPr>
-          <w:p>
-            <w:pPr>
-              <w:rPr>
-                <w:rFonts w:ascii="Tahoma" w:hAnsi="Tahoma" w:cs="Tahoma"/>
-                <w:sz w:val="22"/>
-              </w:rPr>
-            </w:pPr>
+            <w:tcW w:w="6396" w:type="dxa"/>
+          </w:tcPr>
+          <w:p>
+            <w:pPr>
+              <w:pStyle w:val="MyStyle"/>
+            </w:pPr>
+            <w:r>
+              <w:t>Seeing if the program and/or function works correctly.</w:t>
+            </w:r>
           </w:p>
         </w:tc>
       </w:tr>
@@ -4756,7 +4673,7 @@
         </w:trPr>
         <w:tc>
           <w:tcPr>
-            <w:tcW w:w="2660" w:type="dxa"/>
+            <w:tcW w:w="2620" w:type="dxa"/>
             <w:gridSpan w:val="6"/>
             <w:shd w:val="clear" w:color="auto" w:fill="F2F2F2" w:themeFill="background1" w:themeFillShade="F2"/>
           </w:tcPr>
@@ -4782,15 +4699,18 @@
         </w:tc>
         <w:tc>
           <w:tcPr>
-            <w:tcW w:w="6582" w:type="dxa"/>
-          </w:tcPr>
-          <w:p>
-            <w:pPr>
-              <w:rPr>
-                <w:rFonts w:ascii="Tahoma" w:hAnsi="Tahoma" w:cs="Tahoma"/>
-                <w:sz w:val="22"/>
-              </w:rPr>
-            </w:pPr>
+            <w:tcW w:w="6396" w:type="dxa"/>
+          </w:tcPr>
+          <w:p>
+            <w:pPr>
+              <w:pStyle w:val="MyStyle"/>
+            </w:pPr>
+            <w:r>
+              <w:t xml:space="preserve">Platform testing, so testing if it works on the desired platform &amp; not just </w:t>
+            </w:r>
+            <w:r>
+              <w:t>in an IDE (Integrated Development Environment)</w:t>
+            </w:r>
           </w:p>
         </w:tc>
       </w:tr>
@@ -4800,7 +4720,7 @@
         </w:trPr>
         <w:tc>
           <w:tcPr>
-            <w:tcW w:w="2660" w:type="dxa"/>
+            <w:tcW w:w="2620" w:type="dxa"/>
             <w:gridSpan w:val="6"/>
             <w:shd w:val="clear" w:color="auto" w:fill="F2F2F2" w:themeFill="background1" w:themeFillShade="F2"/>
           </w:tcPr>
@@ -4826,22 +4746,22 @@
         </w:tc>
         <w:tc>
           <w:tcPr>
-            <w:tcW w:w="6582" w:type="dxa"/>
-          </w:tcPr>
-          <w:p>
-            <w:pPr>
-              <w:rPr>
-                <w:rFonts w:ascii="Tahoma" w:hAnsi="Tahoma" w:cs="Tahoma"/>
-                <w:sz w:val="22"/>
-              </w:rPr>
-            </w:pPr>
+            <w:tcW w:w="6396" w:type="dxa"/>
+          </w:tcPr>
+          <w:p>
+            <w:pPr>
+              <w:pStyle w:val="MyStyle"/>
+            </w:pPr>
+            <w:r>
+              <w:t>Checking if the game actually works through playing.</w:t>
+            </w:r>
           </w:p>
         </w:tc>
       </w:tr>
       <w:tr>
         <w:tc>
           <w:tcPr>
-            <w:tcW w:w="9242" w:type="dxa"/>
+            <w:tcW w:w="9016" w:type="dxa"/>
             <w:gridSpan w:val="7"/>
             <w:shd w:val="clear" w:color="auto" w:fill="D9D9D9" w:themeFill="background1" w:themeFillShade="D9"/>
           </w:tcPr>
@@ -4870,7 +4790,7 @@
         </w:trPr>
         <w:tc>
           <w:tcPr>
-            <w:tcW w:w="534" w:type="dxa"/>
+            <w:tcW w:w="524" w:type="dxa"/>
             <w:shd w:val="clear" w:color="auto" w:fill="F2F2F2" w:themeFill="background1" w:themeFillShade="F2"/>
           </w:tcPr>
           <w:p>
@@ -4895,7 +4815,7 @@
         </w:tc>
         <w:tc>
           <w:tcPr>
-            <w:tcW w:w="8708" w:type="dxa"/>
+            <w:tcW w:w="8492" w:type="dxa"/>
             <w:gridSpan w:val="6"/>
           </w:tcPr>
           <w:p>
@@ -4905,6 +4825,27 @@
                 <w:sz w:val="22"/>
               </w:rPr>
             </w:pPr>
+            <w:r>
+              <w:rPr>
+                <w:rFonts w:ascii="Tahoma" w:hAnsi="Tahoma" w:cs="Tahoma"/>
+                <w:sz w:val="22"/>
+              </w:rPr>
+              <w:t>Pathfinding</w:t>
+            </w:r>
+            <w:r>
+              <w:rPr>
+                <w:rFonts w:ascii="Tahoma" w:hAnsi="Tahoma" w:cs="Tahoma"/>
+                <w:sz w:val="22"/>
+              </w:rPr>
+              <w:t>, so the</w:t>
+            </w:r>
+            <w:r>
+              <w:rPr>
+                <w:rFonts w:ascii="Tahoma" w:hAnsi="Tahoma" w:cs="Tahoma"/>
+                <w:sz w:val="22"/>
+              </w:rPr>
+              <w:t xml:space="preserve"> AI/NPC can move/navigate.</w:t>
+            </w:r>
           </w:p>
         </w:tc>
       </w:tr>
@@ -4914,7 +4855,7 @@
         </w:trPr>
         <w:tc>
           <w:tcPr>
-            <w:tcW w:w="534" w:type="dxa"/>
+            <w:tcW w:w="524" w:type="dxa"/>
             <w:shd w:val="clear" w:color="auto" w:fill="F2F2F2" w:themeFill="background1" w:themeFillShade="F2"/>
           </w:tcPr>
           <w:p>
@@ -4939,7 +4880,7 @@
         </w:tc>
         <w:tc>
           <w:tcPr>
-            <w:tcW w:w="8708" w:type="dxa"/>
+            <w:tcW w:w="8492" w:type="dxa"/>
             <w:gridSpan w:val="6"/>
           </w:tcPr>
           <w:p>
@@ -4949,6 +4890,13 @@
                 <w:sz w:val="22"/>
               </w:rPr>
             </w:pPr>
+            <w:r>
+              <w:rPr>
+                <w:rFonts w:ascii="Tahoma" w:hAnsi="Tahoma" w:cs="Tahoma"/>
+                <w:sz w:val="22"/>
+              </w:rPr>
+              <w:t>Decision-Making, so the AI can make decisions in the game.</w:t>
+            </w:r>
           </w:p>
         </w:tc>
       </w:tr>
@@ -9133,9 +9081,12 @@
 </file>
 
 <file path=customXml/item1.xml><?xml version="1.0" encoding="utf-8"?>
-<p:properties xmlns:p="http://schemas.microsoft.com/office/2006/metadata/properties" xmlns:xsi="http://www.w3.org/2001/XMLSchema-instance" xmlns:pc="http://schemas.microsoft.com/office/infopath/2007/PartnerControls">
-  <documentManagement/>
-</p:properties>
+<?mso-contentType ?>
+<FormTemplates xmlns="http://schemas.microsoft.com/sharepoint/v3/contenttype/forms">
+  <Display>DocumentLibraryForm</Display>
+  <Edit>DocumentLibraryForm</Edit>
+  <New>DocumentLibraryForm</New>
+</FormTemplates>
 </file>
 
 <file path=customXml/item2.xml><?xml version="1.0" encoding="utf-8"?>
@@ -9350,19 +9301,15 @@
 </file>
 
 <file path=customXml/item3.xml><?xml version="1.0" encoding="utf-8"?>
-<?mso-contentType ?>
-<FormTemplates xmlns="http://schemas.microsoft.com/sharepoint/v3/contenttype/forms">
-  <Display>DocumentLibraryForm</Display>
-  <Edit>DocumentLibraryForm</Edit>
-  <New>DocumentLibraryForm</New>
-</FormTemplates>
+<p:properties xmlns:p="http://schemas.microsoft.com/office/2006/metadata/properties" xmlns:xsi="http://www.w3.org/2001/XMLSchema-instance" xmlns:pc="http://schemas.microsoft.com/office/infopath/2007/PartnerControls">
+  <documentManagement/>
+</p:properties>
 </file>
 
 <file path=customXml/itemProps1.xml><?xml version="1.0" encoding="utf-8"?>
-<ds:datastoreItem xmlns:ds="http://schemas.openxmlformats.org/officeDocument/2006/customXml" ds:itemID="{77DB8CBD-C210-42A9-A161-9999DBF92F4D}">
+<ds:datastoreItem xmlns:ds="http://schemas.openxmlformats.org/officeDocument/2006/customXml" ds:itemID="{9C27DF9F-C3C4-4AA0-AD6A-6778509ECDD0}">
   <ds:schemaRefs>
-    <ds:schemaRef ds:uri="http://schemas.microsoft.com/office/2006/metadata/properties"/>
-    <ds:schemaRef ds:uri="http://schemas.microsoft.com/office/infopath/2007/PartnerControls"/>
+    <ds:schemaRef ds:uri="http://schemas.microsoft.com/sharepoint/v3/contenttype/forms"/>
   </ds:schemaRefs>
 </ds:datastoreItem>
 </file>
@@ -9387,9 +9334,10 @@
 </file>
 
 <file path=customXml/itemProps3.xml><?xml version="1.0" encoding="utf-8"?>
-<ds:datastoreItem xmlns:ds="http://schemas.openxmlformats.org/officeDocument/2006/customXml" ds:itemID="{9C27DF9F-C3C4-4AA0-AD6A-6778509ECDD0}">
+<ds:datastoreItem xmlns:ds="http://schemas.openxmlformats.org/officeDocument/2006/customXml" ds:itemID="{77DB8CBD-C210-42A9-A161-9999DBF92F4D}">
   <ds:schemaRefs>
-    <ds:schemaRef ds:uri="http://schemas.microsoft.com/sharepoint/v3/contenttype/forms"/>
+    <ds:schemaRef ds:uri="http://schemas.microsoft.com/office/2006/metadata/properties"/>
+    <ds:schemaRef ds:uri="http://schemas.microsoft.com/office/infopath/2007/PartnerControls"/>
   </ds:schemaRefs>
 </ds:datastoreItem>
 </file>
</xml_diff>